<commit_message>
materi html dasar telah selesai
</commit_message>
<xml_diff>
--- a/FrontEnd/Tahap 1/(1) HTML Dasar.docx
+++ b/FrontEnd/Tahap 1/(1) HTML Dasar.docx
@@ -6069,23 +6069,7 @@
           <w:sz w:val="24"/>
           <w:szCs w:val="24"/>
         </w:rPr>
-        <w:t xml:space="preserve">Kedua atribut diatas digunakan untuk melakukan merging/menggabungkan 2 buah cell pada tabel. Colspan digunakan untuk menggabungkan 2 buah cell yang horizontal (kolom). Rowspan </w:t>
-      </w:r>
-      <w:r>
-        <w:rPr>
-          <w:rFonts w:ascii="Times New Roman" w:hAnsi="Times New Roman" w:cs="Times New Roman"/>
-          <w:sz w:val="24"/>
-          <w:szCs w:val="24"/>
-        </w:rPr>
-        <w:t>untuk menggabun</w:t>
-      </w:r>
-      <w:r>
-        <w:rPr>
-          <w:rFonts w:ascii="Times New Roman" w:hAnsi="Times New Roman" w:cs="Times New Roman"/>
-          <w:sz w:val="24"/>
-          <w:szCs w:val="24"/>
-        </w:rPr>
-        <w:t>gkan 2 buah cell yang vertical (baris).</w:t>
+        <w:t>Kedua atribut diatas digunakan untuk melakukan merging/menggabungkan 2 buah cell pada tabel. Colspan digunakan untuk menggabungkan 2 buah cell yang horizontal (kolom). Rowspan untuk menggabungkan 2 buah cell yang vertical (baris).</w:t>
       </w:r>
     </w:p>
     <w:p>
@@ -6520,7 +6504,29 @@
           <w:sz w:val="24"/>
           <w:szCs w:val="24"/>
         </w:rPr>
-        <w:t xml:space="preserve">      </w:t>
+        <w:t xml:space="preserve">    </w:t>
+      </w:r>
+      <w:r>
+        <w:rPr>
+          <w:rFonts w:ascii="Times New Roman" w:hAnsi="Times New Roman" w:cs="Times New Roman"/>
+          <w:sz w:val="24"/>
+          <w:szCs w:val="24"/>
+        </w:rPr>
+        <w:t xml:space="preserve"> </w:t>
+      </w:r>
+      <w:r>
+        <w:rPr>
+          <w:rFonts w:ascii="Times New Roman" w:hAnsi="Times New Roman" w:cs="Times New Roman"/>
+          <w:sz w:val="24"/>
+          <w:szCs w:val="24"/>
+        </w:rPr>
+        <w:t xml:space="preserve">  </w:t>
+      </w:r>
+      <w:r>
+        <w:rPr>
+          <w:noProof/>
+        </w:rPr>
+        <w:t xml:space="preserve">    </w:t>
       </w:r>
       <w:r>
         <w:rPr>
@@ -6574,7 +6580,13 @@
         <w:rPr>
           <w:noProof/>
         </w:rPr>
-        <w:t xml:space="preserve">     </w:t>
+        <w:t xml:space="preserve"> </w:t>
+      </w:r>
+      <w:r>
+        <w:rPr>
+          <w:noProof/>
+        </w:rPr>
+        <w:t xml:space="preserve">   </w:t>
       </w:r>
       <w:r>
         <w:rPr>
@@ -7898,13 +7910,15 @@
         <w:jc w:val="both"/>
         <w:rPr>
           <w:rFonts w:ascii="Times New Roman" w:hAnsi="Times New Roman" w:cs="Times New Roman"/>
-          <w:sz w:val="24"/>
-          <w:szCs w:val="24"/>
-        </w:rPr>
-      </w:pPr>
-      <w:r>
-        <w:rPr>
-          <w:rFonts w:ascii="Times New Roman" w:hAnsi="Times New Roman" w:cs="Times New Roman"/>
+          <w:b/>
+          <w:sz w:val="24"/>
+          <w:szCs w:val="24"/>
+        </w:rPr>
+      </w:pPr>
+      <w:r>
+        <w:rPr>
+          <w:rFonts w:ascii="Times New Roman" w:hAnsi="Times New Roman" w:cs="Times New Roman"/>
+          <w:b/>
           <w:sz w:val="24"/>
           <w:szCs w:val="24"/>
         </w:rPr>
@@ -7949,7 +7963,7 @@
         </w:rPr>
         <w:drawing>
           <wp:inline distT="0" distB="0" distL="0" distR="0" wp14:anchorId="00E6ED33" wp14:editId="354BE531">
-            <wp:extent cx="3472774" cy="1714500"/>
+            <wp:extent cx="3202669" cy="1581150"/>
             <wp:effectExtent l="0" t="0" r="0" b="0"/>
             <wp:docPr id="87" name="Picture 87"/>
             <wp:cNvGraphicFramePr>
@@ -7971,7 +7985,7 @@
                   <pic:spPr>
                     <a:xfrm>
                       <a:off x="0" y="0"/>
-                      <a:ext cx="3487639" cy="1721839"/>
+                      <a:ext cx="3221052" cy="1590226"/>
                     </a:xfrm>
                     <a:prstGeom prst="rect">
                       <a:avLst/>
@@ -7999,6 +8013,31 @@
     <w:p>
       <w:pPr>
         <w:pStyle w:val="ListParagraph"/>
+        <w:numPr>
+          <w:ilvl w:val="0"/>
+          <w:numId w:val="14"/>
+        </w:numPr>
+        <w:jc w:val="both"/>
+        <w:rPr>
+          <w:rFonts w:ascii="Times New Roman" w:hAnsi="Times New Roman" w:cs="Times New Roman"/>
+          <w:b/>
+          <w:sz w:val="24"/>
+          <w:szCs w:val="24"/>
+        </w:rPr>
+      </w:pPr>
+      <w:r>
+        <w:rPr>
+          <w:rFonts w:ascii="Times New Roman" w:hAnsi="Times New Roman" w:cs="Times New Roman"/>
+          <w:b/>
+          <w:sz w:val="24"/>
+          <w:szCs w:val="24"/>
+        </w:rPr>
+        <w:t>Textarea</w:t>
+      </w:r>
+    </w:p>
+    <w:p>
+      <w:pPr>
+        <w:pStyle w:val="ListParagraph"/>
         <w:ind w:left="426"/>
         <w:jc w:val="both"/>
         <w:rPr>
@@ -8013,96 +8052,404 @@
           <w:sz w:val="24"/>
           <w:szCs w:val="24"/>
         </w:rPr>
-        <w:t>Kita akan membahas elemen terakhir</w:t>
-      </w:r>
-      <w:r>
-        <w:rPr>
-          <w:rFonts w:ascii="Times New Roman" w:hAnsi="Times New Roman" w:cs="Times New Roman"/>
-          <w:sz w:val="24"/>
-          <w:szCs w:val="24"/>
-        </w:rPr>
-        <w:t xml:space="preserve"> yaitu textarea. Hampir sama dengan textfield, namun ukuran yang bisa disimpan textarea lebih besar dan tulisan lebih banyak</w:t>
+        <w:t>Hampir sama dengan textfield, namun ukuran yang bisa disimpan textarea lebih besar dan tulisan lebih banyak.</w:t>
+      </w:r>
+      <w:r>
+        <w:rPr>
+          <w:rFonts w:ascii="Times New Roman" w:hAnsi="Times New Roman" w:cs="Times New Roman"/>
+          <w:sz w:val="24"/>
+          <w:szCs w:val="24"/>
+        </w:rPr>
+        <w:t xml:space="preserve"> Pada textarea biasanya digunakan </w:t>
+      </w:r>
+      <w:r>
+        <w:rPr>
+          <w:rFonts w:ascii="Times New Roman" w:hAnsi="Times New Roman" w:cs="Times New Roman"/>
+          <w:sz w:val="24"/>
+          <w:szCs w:val="24"/>
+        </w:rPr>
+        <w:t>untuk artikel, testimoni, komentar dll.</w:t>
+      </w:r>
+    </w:p>
+    <w:p>
+      <w:pPr>
+        <w:pStyle w:val="ListParagraph"/>
+        <w:ind w:left="426"/>
+        <w:jc w:val="both"/>
+        <w:rPr>
+          <w:rFonts w:ascii="Times New Roman" w:hAnsi="Times New Roman" w:cs="Times New Roman"/>
+          <w:sz w:val="24"/>
+          <w:szCs w:val="24"/>
+        </w:rPr>
+      </w:pPr>
+      <w:r>
+        <w:rPr>
+          <w:noProof/>
+        </w:rPr>
+        <w:drawing>
+          <wp:inline distT="0" distB="0" distL="0" distR="0" wp14:anchorId="51D875F0" wp14:editId="47032796">
+            <wp:extent cx="1285875" cy="209550"/>
+            <wp:effectExtent l="0" t="0" r="9525" b="0"/>
+            <wp:docPr id="61" name="Picture 61"/>
+            <wp:cNvGraphicFramePr>
+              <a:graphicFrameLocks xmlns:a="http://schemas.openxmlformats.org/drawingml/2006/main" noChangeAspect="1"/>
+            </wp:cNvGraphicFramePr>
+            <a:graphic xmlns:a="http://schemas.openxmlformats.org/drawingml/2006/main">
+              <a:graphicData uri="http://schemas.openxmlformats.org/drawingml/2006/picture">
+                <pic:pic xmlns:pic="http://schemas.openxmlformats.org/drawingml/2006/picture">
+                  <pic:nvPicPr>
+                    <pic:cNvPr id="1" name=""/>
+                    <pic:cNvPicPr/>
+                  </pic:nvPicPr>
+                  <pic:blipFill>
+                    <a:blip r:embed="rId87"/>
+                    <a:stretch>
+                      <a:fillRect/>
+                    </a:stretch>
+                  </pic:blipFill>
+                  <pic:spPr>
+                    <a:xfrm>
+                      <a:off x="0" y="0"/>
+                      <a:ext cx="1285875" cy="209550"/>
+                    </a:xfrm>
+                    <a:prstGeom prst="rect">
+                      <a:avLst/>
+                    </a:prstGeom>
+                  </pic:spPr>
+                </pic:pic>
+              </a:graphicData>
+            </a:graphic>
+          </wp:inline>
+        </w:drawing>
+      </w:r>
+      <w:r>
+        <w:rPr>
+          <w:rFonts w:ascii="Times New Roman" w:hAnsi="Times New Roman" w:cs="Times New Roman"/>
+          <w:sz w:val="24"/>
+          <w:szCs w:val="24"/>
+        </w:rPr>
+        <w:t xml:space="preserve">            </w:t>
+      </w:r>
+      <w:r>
+        <w:rPr>
+          <w:noProof/>
+        </w:rPr>
+        <w:drawing>
+          <wp:inline distT="0" distB="0" distL="0" distR="0" wp14:anchorId="5FEE54EC" wp14:editId="6E1CCB19">
+            <wp:extent cx="847725" cy="638175"/>
+            <wp:effectExtent l="0" t="0" r="9525" b="9525"/>
+            <wp:docPr id="81" name="Picture 81"/>
+            <wp:cNvGraphicFramePr>
+              <a:graphicFrameLocks xmlns:a="http://schemas.openxmlformats.org/drawingml/2006/main" noChangeAspect="1"/>
+            </wp:cNvGraphicFramePr>
+            <a:graphic xmlns:a="http://schemas.openxmlformats.org/drawingml/2006/main">
+              <a:graphicData uri="http://schemas.openxmlformats.org/drawingml/2006/picture">
+                <pic:pic xmlns:pic="http://schemas.openxmlformats.org/drawingml/2006/picture">
+                  <pic:nvPicPr>
+                    <pic:cNvPr id="1" name=""/>
+                    <pic:cNvPicPr/>
+                  </pic:nvPicPr>
+                  <pic:blipFill>
+                    <a:blip r:embed="rId88"/>
+                    <a:stretch>
+                      <a:fillRect/>
+                    </a:stretch>
+                  </pic:blipFill>
+                  <pic:spPr>
+                    <a:xfrm>
+                      <a:off x="0" y="0"/>
+                      <a:ext cx="847725" cy="638175"/>
+                    </a:xfrm>
+                    <a:prstGeom prst="rect">
+                      <a:avLst/>
+                    </a:prstGeom>
+                  </pic:spPr>
+                </pic:pic>
+              </a:graphicData>
+            </a:graphic>
+          </wp:inline>
+        </w:drawing>
+      </w:r>
+    </w:p>
+    <w:p>
+      <w:pPr>
+        <w:pStyle w:val="ListParagraph"/>
+        <w:ind w:left="426"/>
+        <w:jc w:val="both"/>
+        <w:rPr>
+          <w:rFonts w:ascii="Times New Roman" w:hAnsi="Times New Roman" w:cs="Times New Roman"/>
+          <w:sz w:val="24"/>
+          <w:szCs w:val="24"/>
+        </w:rPr>
+      </w:pPr>
+    </w:p>
+    <w:p>
+      <w:pPr>
+        <w:pStyle w:val="ListParagraph"/>
+        <w:numPr>
+          <w:ilvl w:val="0"/>
+          <w:numId w:val="14"/>
+        </w:numPr>
+        <w:jc w:val="both"/>
+        <w:rPr>
+          <w:rFonts w:ascii="Times New Roman" w:hAnsi="Times New Roman" w:cs="Times New Roman"/>
+          <w:b/>
+          <w:sz w:val="24"/>
+          <w:szCs w:val="24"/>
+        </w:rPr>
+      </w:pPr>
+      <w:r>
+        <w:rPr>
+          <w:rFonts w:ascii="Times New Roman" w:hAnsi="Times New Roman" w:cs="Times New Roman"/>
+          <w:b/>
+          <w:sz w:val="24"/>
+          <w:szCs w:val="24"/>
+        </w:rPr>
+        <w:t>Dropdown</w:t>
+      </w:r>
+    </w:p>
+    <w:p>
+      <w:pPr>
+        <w:ind w:left="426"/>
+        <w:jc w:val="both"/>
+        <w:rPr>
+          <w:rFonts w:ascii="Times New Roman" w:hAnsi="Times New Roman" w:cs="Times New Roman"/>
+          <w:sz w:val="24"/>
+          <w:szCs w:val="24"/>
+        </w:rPr>
+      </w:pPr>
+      <w:r>
+        <w:rPr>
+          <w:noProof/>
+        </w:rPr>
+        <w:drawing>
+          <wp:inline distT="0" distB="0" distL="0" distR="0" wp14:anchorId="2BD0E53B" wp14:editId="7E2732F5">
+            <wp:extent cx="1266825" cy="540224"/>
+            <wp:effectExtent l="0" t="0" r="0" b="0"/>
+            <wp:docPr id="86" name="Picture 86"/>
+            <wp:cNvGraphicFramePr>
+              <a:graphicFrameLocks xmlns:a="http://schemas.openxmlformats.org/drawingml/2006/main" noChangeAspect="1"/>
+            </wp:cNvGraphicFramePr>
+            <a:graphic xmlns:a="http://schemas.openxmlformats.org/drawingml/2006/main">
+              <a:graphicData uri="http://schemas.openxmlformats.org/drawingml/2006/picture">
+                <pic:pic xmlns:pic="http://schemas.openxmlformats.org/drawingml/2006/picture">
+                  <pic:nvPicPr>
+                    <pic:cNvPr id="1" name=""/>
+                    <pic:cNvPicPr/>
+                  </pic:nvPicPr>
+                  <pic:blipFill>
+                    <a:blip r:embed="rId89"/>
+                    <a:stretch>
+                      <a:fillRect/>
+                    </a:stretch>
+                  </pic:blipFill>
+                  <pic:spPr>
+                    <a:xfrm>
+                      <a:off x="0" y="0"/>
+                      <a:ext cx="1285008" cy="547978"/>
+                    </a:xfrm>
+                    <a:prstGeom prst="rect">
+                      <a:avLst/>
+                    </a:prstGeom>
+                  </pic:spPr>
+                </pic:pic>
+              </a:graphicData>
+            </a:graphic>
+          </wp:inline>
+        </w:drawing>
+      </w:r>
+      <w:r>
+        <w:rPr>
+          <w:rFonts w:ascii="Times New Roman" w:hAnsi="Times New Roman" w:cs="Times New Roman"/>
+          <w:sz w:val="24"/>
+          <w:szCs w:val="24"/>
+        </w:rPr>
+        <w:t xml:space="preserve"> </w:t>
+      </w:r>
+    </w:p>
+    <w:p>
+      <w:pPr>
+        <w:pStyle w:val="ListParagraph"/>
+        <w:numPr>
+          <w:ilvl w:val="0"/>
+          <w:numId w:val="14"/>
+        </w:numPr>
+        <w:jc w:val="both"/>
+        <w:rPr>
+          <w:rFonts w:ascii="Times New Roman" w:hAnsi="Times New Roman" w:cs="Times New Roman"/>
+          <w:b/>
+          <w:sz w:val="24"/>
+          <w:szCs w:val="24"/>
+        </w:rPr>
+      </w:pPr>
+      <w:r>
+        <w:rPr>
+          <w:rFonts w:ascii="Times New Roman" w:hAnsi="Times New Roman" w:cs="Times New Roman"/>
+          <w:b/>
+          <w:sz w:val="24"/>
+          <w:szCs w:val="24"/>
+        </w:rPr>
+        <w:t>Menggunakan tabel untuk elemen form</w:t>
+      </w:r>
+      <w:r>
+        <w:rPr>
+          <w:rFonts w:ascii="Times New Roman" w:hAnsi="Times New Roman" w:cs="Times New Roman"/>
+          <w:b/>
+          <w:sz w:val="24"/>
+          <w:szCs w:val="24"/>
+        </w:rPr>
+        <w:t xml:space="preserve"> </w:t>
+      </w:r>
+    </w:p>
+    <w:p>
+      <w:pPr>
+        <w:ind w:left="426"/>
+        <w:jc w:val="both"/>
+        <w:rPr>
+          <w:rFonts w:ascii="Times New Roman" w:hAnsi="Times New Roman" w:cs="Times New Roman"/>
+          <w:sz w:val="24"/>
+          <w:szCs w:val="24"/>
+        </w:rPr>
+      </w:pPr>
+      <w:r>
+        <w:rPr>
+          <w:rFonts w:ascii="Times New Roman" w:hAnsi="Times New Roman" w:cs="Times New Roman"/>
+          <w:sz w:val="24"/>
+          <w:szCs w:val="24"/>
+        </w:rPr>
+        <w:t>Terkahir kita melihat bahwa tampilan form belum rapih seperti berikut :</w:t>
+      </w:r>
+    </w:p>
+    <w:p>
+      <w:pPr>
+        <w:ind w:left="426"/>
+        <w:jc w:val="both"/>
+        <w:rPr>
+          <w:rFonts w:ascii="Times New Roman" w:hAnsi="Times New Roman" w:cs="Times New Roman"/>
+          <w:sz w:val="24"/>
+          <w:szCs w:val="24"/>
+        </w:rPr>
+      </w:pPr>
+      <w:r>
+        <w:rPr>
+          <w:noProof/>
+        </w:rPr>
+        <w:drawing>
+          <wp:inline distT="0" distB="0" distL="0" distR="0" wp14:anchorId="2A68E402" wp14:editId="6D12B786">
+            <wp:extent cx="1276350" cy="1080616"/>
+            <wp:effectExtent l="0" t="0" r="0" b="5715"/>
+            <wp:docPr id="88" name="Picture 88"/>
+            <wp:cNvGraphicFramePr>
+              <a:graphicFrameLocks xmlns:a="http://schemas.openxmlformats.org/drawingml/2006/main" noChangeAspect="1"/>
+            </wp:cNvGraphicFramePr>
+            <a:graphic xmlns:a="http://schemas.openxmlformats.org/drawingml/2006/main">
+              <a:graphicData uri="http://schemas.openxmlformats.org/drawingml/2006/picture">
+                <pic:pic xmlns:pic="http://schemas.openxmlformats.org/drawingml/2006/picture">
+                  <pic:nvPicPr>
+                    <pic:cNvPr id="1" name=""/>
+                    <pic:cNvPicPr/>
+                  </pic:nvPicPr>
+                  <pic:blipFill>
+                    <a:blip r:embed="rId90"/>
+                    <a:stretch>
+                      <a:fillRect/>
+                    </a:stretch>
+                  </pic:blipFill>
+                  <pic:spPr>
+                    <a:xfrm>
+                      <a:off x="0" y="0"/>
+                      <a:ext cx="1290179" cy="1092324"/>
+                    </a:xfrm>
+                    <a:prstGeom prst="rect">
+                      <a:avLst/>
+                    </a:prstGeom>
+                  </pic:spPr>
+                </pic:pic>
+              </a:graphicData>
+            </a:graphic>
+          </wp:inline>
+        </w:drawing>
+      </w:r>
+    </w:p>
+    <w:p>
+      <w:pPr>
+        <w:ind w:left="426"/>
+        <w:jc w:val="both"/>
+        <w:rPr>
+          <w:rFonts w:ascii="Times New Roman" w:hAnsi="Times New Roman" w:cs="Times New Roman"/>
+          <w:sz w:val="24"/>
+          <w:szCs w:val="24"/>
+        </w:rPr>
+      </w:pPr>
+      <w:r>
+        <w:rPr>
+          <w:rFonts w:ascii="Times New Roman" w:hAnsi="Times New Roman" w:cs="Times New Roman"/>
+          <w:sz w:val="24"/>
+          <w:szCs w:val="24"/>
+        </w:rPr>
+        <w:t>Karena kita belum menggunakan CSS, kita bisa gunakan ilmu yang kita pelajari sebelumnya.</w:t>
+      </w:r>
+      <w:r>
+        <w:rPr>
+          <w:rFonts w:ascii="Times New Roman" w:hAnsi="Times New Roman" w:cs="Times New Roman"/>
+          <w:sz w:val="24"/>
+          <w:szCs w:val="24"/>
+        </w:rPr>
+        <w:t xml:space="preserve"> Kita masukkan elemen2 diatas kedalam tabel.</w:t>
+      </w:r>
+    </w:p>
+    <w:p>
+      <w:pPr>
+        <w:ind w:left="426"/>
+        <w:jc w:val="both"/>
+        <w:rPr>
+          <w:rFonts w:ascii="Times New Roman" w:hAnsi="Times New Roman" w:cs="Times New Roman"/>
+          <w:sz w:val="24"/>
+          <w:szCs w:val="24"/>
+        </w:rPr>
+      </w:pPr>
+      <w:r>
+        <w:rPr>
+          <w:noProof/>
+        </w:rPr>
+        <w:drawing>
+          <wp:inline distT="0" distB="0" distL="0" distR="0" wp14:anchorId="12A7D5D7" wp14:editId="40E852EA">
+            <wp:extent cx="1609725" cy="1354290"/>
+            <wp:effectExtent l="0" t="0" r="0" b="0"/>
+            <wp:docPr id="89" name="Picture 89"/>
+            <wp:cNvGraphicFramePr>
+              <a:graphicFrameLocks xmlns:a="http://schemas.openxmlformats.org/drawingml/2006/main" noChangeAspect="1"/>
+            </wp:cNvGraphicFramePr>
+            <a:graphic xmlns:a="http://schemas.openxmlformats.org/drawingml/2006/main">
+              <a:graphicData uri="http://schemas.openxmlformats.org/drawingml/2006/picture">
+                <pic:pic xmlns:pic="http://schemas.openxmlformats.org/drawingml/2006/picture">
+                  <pic:nvPicPr>
+                    <pic:cNvPr id="1" name=""/>
+                    <pic:cNvPicPr/>
+                  </pic:nvPicPr>
+                  <pic:blipFill>
+                    <a:blip r:embed="rId91"/>
+                    <a:stretch>
+                      <a:fillRect/>
+                    </a:stretch>
+                  </pic:blipFill>
+                  <pic:spPr>
+                    <a:xfrm>
+                      <a:off x="0" y="0"/>
+                      <a:ext cx="1620111" cy="1363028"/>
+                    </a:xfrm>
+                    <a:prstGeom prst="rect">
+                      <a:avLst/>
+                    </a:prstGeom>
+                  </pic:spPr>
+                </pic:pic>
+              </a:graphicData>
+            </a:graphic>
+          </wp:inline>
+        </w:drawing>
       </w:r>
       <w:bookmarkStart w:id="0" w:name="_GoBack"/>
       <w:bookmarkEnd w:id="0"/>
-      <w:r>
-        <w:rPr>
-          <w:rFonts w:ascii="Times New Roman" w:hAnsi="Times New Roman" w:cs="Times New Roman"/>
-          <w:sz w:val="24"/>
-          <w:szCs w:val="24"/>
-        </w:rPr>
-        <w:t>.</w:t>
-      </w:r>
-    </w:p>
-    <w:p>
-      <w:pPr>
-        <w:jc w:val="both"/>
-        <w:rPr>
-          <w:rFonts w:ascii="Times New Roman" w:hAnsi="Times New Roman" w:cs="Times New Roman"/>
-          <w:sz w:val="24"/>
-          <w:szCs w:val="24"/>
-        </w:rPr>
-      </w:pPr>
-    </w:p>
-    <w:p>
-      <w:pPr>
-        <w:jc w:val="both"/>
-        <w:rPr>
-          <w:rFonts w:ascii="Times New Roman" w:hAnsi="Times New Roman" w:cs="Times New Roman"/>
-          <w:sz w:val="24"/>
-          <w:szCs w:val="24"/>
-        </w:rPr>
-      </w:pPr>
-    </w:p>
-    <w:p>
-      <w:pPr>
-        <w:jc w:val="both"/>
-        <w:rPr>
-          <w:rFonts w:ascii="Times New Roman" w:hAnsi="Times New Roman" w:cs="Times New Roman"/>
-          <w:sz w:val="24"/>
-          <w:szCs w:val="24"/>
-        </w:rPr>
-      </w:pPr>
-    </w:p>
-    <w:p>
-      <w:pPr>
-        <w:jc w:val="both"/>
-        <w:rPr>
-          <w:rFonts w:ascii="Times New Roman" w:hAnsi="Times New Roman" w:cs="Times New Roman"/>
-          <w:sz w:val="24"/>
-          <w:szCs w:val="24"/>
-        </w:rPr>
-      </w:pPr>
-    </w:p>
-    <w:p>
-      <w:pPr>
-        <w:jc w:val="both"/>
-        <w:rPr>
-          <w:rFonts w:ascii="Times New Roman" w:hAnsi="Times New Roman" w:cs="Times New Roman"/>
-          <w:sz w:val="24"/>
-          <w:szCs w:val="24"/>
-        </w:rPr>
-      </w:pPr>
-    </w:p>
-    <w:p>
-      <w:pPr>
-        <w:jc w:val="both"/>
-        <w:rPr>
-          <w:rFonts w:ascii="Times New Roman" w:hAnsi="Times New Roman" w:cs="Times New Roman"/>
-          <w:sz w:val="24"/>
-          <w:szCs w:val="24"/>
-        </w:rPr>
-      </w:pPr>
-    </w:p>
-    <w:p>
-      <w:pPr>
-        <w:jc w:val="both"/>
-        <w:rPr>
-          <w:rFonts w:ascii="Times New Roman" w:hAnsi="Times New Roman" w:cs="Times New Roman"/>
-          <w:sz w:val="24"/>
-          <w:szCs w:val="24"/>
-        </w:rPr>
-      </w:pPr>
     </w:p>
     <w:sectPr>
       <w:pgSz w:w="12240" w:h="15840"/>
@@ -8764,6 +9111,95 @@
     </w:lvl>
   </w:abstractNum>
   <w:abstractNum w:abstractNumId="7">
+    <w:nsid w:val="31501404"/>
+    <w:multiLevelType w:val="hybridMultilevel"/>
+    <w:tmpl w:val="82C89A54"/>
+    <w:lvl w:ilvl="0" w:tplc="8F30AA5E">
+      <w:start w:val="1"/>
+      <w:numFmt w:val="lowerLetter"/>
+      <w:lvlText w:val="%1."/>
+      <w:lvlJc w:val="left"/>
+      <w:pPr>
+        <w:ind w:left="786" w:hanging="360"/>
+      </w:pPr>
+      <w:rPr>
+        <w:rFonts w:hint="default"/>
+      </w:rPr>
+    </w:lvl>
+    <w:lvl w:ilvl="1" w:tplc="04090019" w:tentative="1">
+      <w:start w:val="1"/>
+      <w:numFmt w:val="lowerLetter"/>
+      <w:lvlText w:val="%2."/>
+      <w:lvlJc w:val="left"/>
+      <w:pPr>
+        <w:ind w:left="1506" w:hanging="360"/>
+      </w:pPr>
+    </w:lvl>
+    <w:lvl w:ilvl="2" w:tplc="0409001B" w:tentative="1">
+      <w:start w:val="1"/>
+      <w:numFmt w:val="lowerRoman"/>
+      <w:lvlText w:val="%3."/>
+      <w:lvlJc w:val="right"/>
+      <w:pPr>
+        <w:ind w:left="2226" w:hanging="180"/>
+      </w:pPr>
+    </w:lvl>
+    <w:lvl w:ilvl="3" w:tplc="0409000F" w:tentative="1">
+      <w:start w:val="1"/>
+      <w:numFmt w:val="decimal"/>
+      <w:lvlText w:val="%4."/>
+      <w:lvlJc w:val="left"/>
+      <w:pPr>
+        <w:ind w:left="2946" w:hanging="360"/>
+      </w:pPr>
+    </w:lvl>
+    <w:lvl w:ilvl="4" w:tplc="04090019" w:tentative="1">
+      <w:start w:val="1"/>
+      <w:numFmt w:val="lowerLetter"/>
+      <w:lvlText w:val="%5."/>
+      <w:lvlJc w:val="left"/>
+      <w:pPr>
+        <w:ind w:left="3666" w:hanging="360"/>
+      </w:pPr>
+    </w:lvl>
+    <w:lvl w:ilvl="5" w:tplc="0409001B" w:tentative="1">
+      <w:start w:val="1"/>
+      <w:numFmt w:val="lowerRoman"/>
+      <w:lvlText w:val="%6."/>
+      <w:lvlJc w:val="right"/>
+      <w:pPr>
+        <w:ind w:left="4386" w:hanging="180"/>
+      </w:pPr>
+    </w:lvl>
+    <w:lvl w:ilvl="6" w:tplc="0409000F" w:tentative="1">
+      <w:start w:val="1"/>
+      <w:numFmt w:val="decimal"/>
+      <w:lvlText w:val="%7."/>
+      <w:lvlJc w:val="left"/>
+      <w:pPr>
+        <w:ind w:left="5106" w:hanging="360"/>
+      </w:pPr>
+    </w:lvl>
+    <w:lvl w:ilvl="7" w:tplc="04090019" w:tentative="1">
+      <w:start w:val="1"/>
+      <w:numFmt w:val="lowerLetter"/>
+      <w:lvlText w:val="%8."/>
+      <w:lvlJc w:val="left"/>
+      <w:pPr>
+        <w:ind w:left="5826" w:hanging="360"/>
+      </w:pPr>
+    </w:lvl>
+    <w:lvl w:ilvl="8" w:tplc="0409001B" w:tentative="1">
+      <w:start w:val="1"/>
+      <w:numFmt w:val="lowerRoman"/>
+      <w:lvlText w:val="%9."/>
+      <w:lvlJc w:val="right"/>
+      <w:pPr>
+        <w:ind w:left="6546" w:hanging="180"/>
+      </w:pPr>
+    </w:lvl>
+  </w:abstractNum>
+  <w:abstractNum w:abstractNumId="8">
     <w:nsid w:val="391E6F4E"/>
     <w:multiLevelType w:val="hybridMultilevel"/>
     <w:tmpl w:val="CA441FEE"/>
@@ -8876,7 +9312,7 @@
       </w:rPr>
     </w:lvl>
   </w:abstractNum>
-  <w:abstractNum w:abstractNumId="8">
+  <w:abstractNum w:abstractNumId="9">
     <w:nsid w:val="4E9A298E"/>
     <w:multiLevelType w:val="hybridMultilevel"/>
     <w:tmpl w:val="9D94B040"/>
@@ -8965,7 +9401,7 @@
       </w:pPr>
     </w:lvl>
   </w:abstractNum>
-  <w:abstractNum w:abstractNumId="9">
+  <w:abstractNum w:abstractNumId="10">
     <w:nsid w:val="56636497"/>
     <w:multiLevelType w:val="hybridMultilevel"/>
     <w:tmpl w:val="F166695C"/>
@@ -9054,7 +9490,7 @@
       </w:pPr>
     </w:lvl>
   </w:abstractNum>
-  <w:abstractNum w:abstractNumId="10">
+  <w:abstractNum w:abstractNumId="11">
     <w:nsid w:val="5CFD1CA3"/>
     <w:multiLevelType w:val="hybridMultilevel"/>
     <w:tmpl w:val="D6C4BE7E"/>
@@ -9143,7 +9579,7 @@
       </w:pPr>
     </w:lvl>
   </w:abstractNum>
-  <w:abstractNum w:abstractNumId="11">
+  <w:abstractNum w:abstractNumId="12">
     <w:nsid w:val="60266EDF"/>
     <w:multiLevelType w:val="hybridMultilevel"/>
     <w:tmpl w:val="42EE0488"/>
@@ -9232,7 +9668,7 @@
       </w:pPr>
     </w:lvl>
   </w:abstractNum>
-  <w:abstractNum w:abstractNumId="12">
+  <w:abstractNum w:abstractNumId="13">
     <w:nsid w:val="6B3928DE"/>
     <w:multiLevelType w:val="hybridMultilevel"/>
     <w:tmpl w:val="C7021E86"/>
@@ -9322,19 +9758,19 @@
     </w:lvl>
   </w:abstractNum>
   <w:num w:numId="1">
-    <w:abstractNumId w:val="7"/>
+    <w:abstractNumId w:val="8"/>
   </w:num>
   <w:num w:numId="2">
     <w:abstractNumId w:val="1"/>
   </w:num>
   <w:num w:numId="3">
+    <w:abstractNumId w:val="10"/>
+  </w:num>
+  <w:num w:numId="4">
     <w:abstractNumId w:val="9"/>
   </w:num>
-  <w:num w:numId="4">
-    <w:abstractNumId w:val="8"/>
-  </w:num>
   <w:num w:numId="5">
-    <w:abstractNumId w:val="12"/>
+    <w:abstractNumId w:val="13"/>
   </w:num>
   <w:num w:numId="6">
     <w:abstractNumId w:val="0"/>
@@ -9349,16 +9785,19 @@
     <w:abstractNumId w:val="6"/>
   </w:num>
   <w:num w:numId="10">
-    <w:abstractNumId w:val="10"/>
+    <w:abstractNumId w:val="11"/>
   </w:num>
   <w:num w:numId="11">
     <w:abstractNumId w:val="3"/>
   </w:num>
   <w:num w:numId="12">
-    <w:abstractNumId w:val="11"/>
+    <w:abstractNumId w:val="12"/>
   </w:num>
   <w:num w:numId="13">
     <w:abstractNumId w:val="5"/>
+  </w:num>
+  <w:num w:numId="14">
+    <w:abstractNumId w:val="7"/>
   </w:num>
 </w:numbering>
 </file>

</xml_diff>